<commit_message>
Update Bike accidents in the UK analysis method.docx
</commit_message>
<xml_diff>
--- a/bike accident analysis/Bike accidents in the UK analysis method.docx
+++ b/bike accident analysis/Bike accidents in the UK analysis method.docx
@@ -546,6 +546,25 @@
           <w:lang w:val="en-AU"/>
         </w:rPr>
         <w:t>We can still analyse the severity of accidents that did occur at different speeds.</w:t>
+      </w:r>
+    </w:p>
+    <w:p>
+      <w:pPr>
+        <w:pStyle w:val="ListParagraph"/>
+        <w:numPr>
+          <w:ilvl w:val="0"/>
+          <w:numId w:val="3"/>
+        </w:numPr>
+        <w:rPr>
+          <w:u w:val="single"/>
+          <w:lang w:val="en-AU"/>
+        </w:rPr>
+      </w:pPr>
+      <w:r>
+        <w:rPr>
+          <w:lang w:val="en-AU"/>
+        </w:rPr>
+        <w:t xml:space="preserve">Create pivot table to analyse data. </w:t>
       </w:r>
     </w:p>
     <w:p>

</xml_diff>